<commit_message>
Chapter 2 stuff added
</commit_message>
<xml_diff>
--- a/The Report/Interview transcription.docx
+++ b/The Report/Interview transcription.docx
@@ -3,13 +3,6 @@
 <w:document xmlns:wpc="http://schemas.microsoft.com/office/word/2010/wordprocessingCanvas" xmlns:cx="http://schemas.microsoft.com/office/drawing/2014/chartex" xmlns:cx1="http://schemas.microsoft.com/office/drawing/2015/9/8/chartex" xmlns:cx2="http://schemas.microsoft.com/office/drawing/2015/10/21/chartex" xmlns:cx3="http://schemas.microsoft.com/office/drawing/2016/5/9/chartex" xmlns:cx4="http://schemas.microsoft.com/office/drawing/2016/5/10/chartex" xmlns:cx5="http://schemas.microsoft.com/office/drawing/2016/5/11/chartex" xmlns:cx6="http://schemas.microsoft.com/office/drawing/2016/5/12/chartex" xmlns:cx7="http://schemas.microsoft.com/office/drawing/2016/5/13/chartex" xmlns:cx8="http://schemas.microsoft.com/office/drawing/2016/5/14/chartex" xmlns:mc="http://schemas.openxmlformats.org/markup-compatibility/2006" xmlns:aink="http://schemas.microsoft.com/office/drawing/2016/ink" xmlns:am3d="http://schemas.microsoft.com/office/drawing/2017/model3d" xmlns:o="urn:schemas-microsoft-com:office:office" xmlns:oel="http://schemas.microsoft.com/office/2019/extlst" xmlns:r="http://schemas.openxmlformats.org/officeDocument/2006/relationships" xmlns:m="http://schemas.openxmlformats.org/officeDocument/2006/math" xmlns:v="urn:schemas-microsoft-com:vml" xmlns:wp14="http://schemas.microsoft.com/office/word/2010/wordprocessingDrawing" xmlns:wp="http://schemas.openxmlformats.org/drawingml/2006/wordprocessingDrawing" xmlns:w10="urn:schemas-microsoft-com:office:word" xmlns:w="http://schemas.openxmlformats.org/wordprocessingml/2006/main" xmlns:w14="http://schemas.microsoft.com/office/word/2010/wordml" xmlns:w15="http://schemas.microsoft.com/office/word/2012/wordml" xmlns:w16cex="http://schemas.microsoft.com/office/word/2018/wordml/cex" xmlns:w16cid="http://schemas.microsoft.com/office/word/2016/wordml/cid" xmlns:w16="http://schemas.microsoft.com/office/word/2018/wordml" xmlns:w16du="http://schemas.microsoft.com/office/word/2023/wordml/word16du" xmlns:w16sdtdh="http://schemas.microsoft.com/office/word/2020/wordml/sdtdatahash" xmlns:w16sdtfl="http://schemas.microsoft.com/office/word/2024/wordml/sdtformatlock" xmlns:w16se="http://schemas.microsoft.com/office/word/2015/wordml/symex" xmlns:wpg="http://schemas.microsoft.com/office/word/2010/wordprocessingGroup" xmlns:wpi="http://schemas.microsoft.com/office/word/2010/wordprocessingInk" xmlns:wne="http://schemas.microsoft.com/office/word/2006/wordml" xmlns:wps="http://schemas.microsoft.com/office/word/2010/wordprocessingShape" mc:Ignorable="w14 w15 w16se w16cid w16 w16cex w16sdtdh w16sdtfl w16du wp14">
   <w:body>
     <w:p>
-      <w:pPr>
-        <w:rPr>
-          <w:rStyle w:val="Hyperlink"/>
-          <w:color w:val="auto"/>
-          <w:u w:val="none"/>
-        </w:rPr>
-      </w:pPr>
       <w:r>
         <w:fldChar w:fldCharType="begin"/>
       </w:r>
@@ -19,15 +12,21 @@
       <w:r>
         <w:fldChar w:fldCharType="separate"/>
       </w:r>
-    </w:p>
-    <w:p>
-      <w:r>
-        <w:t>Speaker 1</w:t>
-      </w:r>
-    </w:p>
-    <w:p>
-      <w:r>
-        <w:t>This is the interview for the Marvellous Meal Maker Project. Interview questions are split into four categories. And we'll be going through the first, problem identification. So Pip, what is your current process for shopping and cooking?</w:t>
+      <w:r>
+        <w:t>Speaker 1</w:t>
+      </w:r>
+    </w:p>
+    <w:p>
+      <w:r>
+        <w:t xml:space="preserve">This is the interview for the Marvellous Meal Maker Project. Interview questions are split into four categories. And we'll be going through the first, problem identification. </w:t>
+      </w:r>
+      <w:proofErr w:type="gramStart"/>
+      <w:r>
+        <w:t>So</w:t>
+      </w:r>
+      <w:proofErr w:type="gramEnd"/>
+      <w:r>
+        <w:t xml:space="preserve"> Pip, what is your current process for shopping and cooking?</w:t>
       </w:r>
     </w:p>
     <w:p>
@@ -136,13 +135,18 @@
       </w:r>
     </w:p>
     <w:p>
+      <w:proofErr w:type="gramStart"/>
+      <w:r>
+        <w:t>Myself and Jess</w:t>
+      </w:r>
+      <w:proofErr w:type="gramEnd"/>
+      <w:r>
+        <w:t xml:space="preserve"> and occasionally Rachel, my daughter. Okay.</w:t>
+      </w:r>
+    </w:p>
+    <w:p>
       <w:r>
         <w:lastRenderedPageBreak/>
-        <w:t>Myself and Jess and occasionally Rachel, my daughter. Okay.</w:t>
-      </w:r>
-    </w:p>
-    <w:p>
-      <w:r>
         <w:t>Speaker 1</w:t>
       </w:r>
     </w:p>
@@ -178,17 +182,33 @@
     </w:p>
     <w:p>
       <w:r>
-        <w:t>I use a car to go supermarket shopping or I do online shopping.</w:t>
-      </w:r>
-    </w:p>
-    <w:p>
-      <w:r>
-        <w:t>Speaker 1</w:t>
-      </w:r>
-    </w:p>
-    <w:p>
-      <w:r>
-        <w:t>I do not shopping. When you do online shopping, what do you usually use?</w:t>
+        <w:t xml:space="preserve">I use a car to go supermarket </w:t>
+      </w:r>
+      <w:proofErr w:type="gramStart"/>
+      <w:r>
+        <w:t>shopping</w:t>
+      </w:r>
+      <w:proofErr w:type="gramEnd"/>
+      <w:r>
+        <w:t xml:space="preserve"> or I do online shopping.</w:t>
+      </w:r>
+    </w:p>
+    <w:p>
+      <w:r>
+        <w:t>Speaker 1</w:t>
+      </w:r>
+    </w:p>
+    <w:p>
+      <w:r>
+        <w:t xml:space="preserve">I do not </w:t>
+      </w:r>
+      <w:proofErr w:type="gramStart"/>
+      <w:r>
+        <w:t>shopping</w:t>
+      </w:r>
+      <w:proofErr w:type="gramEnd"/>
+      <w:r>
+        <w:t>. When you do online shopping, what do you usually use?</w:t>
       </w:r>
     </w:p>
     <w:p>
@@ -263,12 +283,12 @@
     </w:p>
     <w:p>
       <w:r>
+        <w:t>Speaker 1</w:t>
+      </w:r>
+    </w:p>
+    <w:p>
+      <w:r>
         <w:lastRenderedPageBreak/>
-        <w:t>Speaker 1</w:t>
-      </w:r>
-    </w:p>
-    <w:p>
-      <w:r>
         <w:t>Is this going to be kept in, by the way? Everything, however.</w:t>
       </w:r>
     </w:p>
@@ -390,7 +410,15 @@
     <w:p>
       <w:r>
         <w:lastRenderedPageBreak/>
-        <w:t>A bread maker. So there you go. Bread production is something we can add to that. Okay. Do you have?</w:t>
+        <w:t xml:space="preserve">A bread maker. </w:t>
+      </w:r>
+      <w:proofErr w:type="gramStart"/>
+      <w:r>
+        <w:t>So</w:t>
+      </w:r>
+      <w:proofErr w:type="gramEnd"/>
+      <w:r>
+        <w:t xml:space="preserve"> there you go. Bread production is something we can add to that. Okay. Do you have?</w:t>
       </w:r>
     </w:p>
     <w:p>
@@ -440,7 +468,23 @@
     </w:p>
     <w:p>
       <w:r>
-        <w:t>Do you want to expand on that or do you want to say, you know, We only have room for a small fridge and a small freezer.</w:t>
+        <w:t xml:space="preserve">Do you want to expand on </w:t>
+      </w:r>
+      <w:proofErr w:type="gramStart"/>
+      <w:r>
+        <w:t>that</w:t>
+      </w:r>
+      <w:proofErr w:type="gramEnd"/>
+      <w:r>
+        <w:t xml:space="preserve"> or do you want to say, you know, </w:t>
+      </w:r>
+      <w:proofErr w:type="gramStart"/>
+      <w:r>
+        <w:t>We</w:t>
+      </w:r>
+      <w:proofErr w:type="gramEnd"/>
+      <w:r>
+        <w:t xml:space="preserve"> only have room for a small fridge and a small freezer.</w:t>
       </w:r>
     </w:p>
     <w:p>
@@ -551,7 +595,31 @@
     </w:p>
     <w:p>
       <w:r>
-        <w:t>I just say what the question is. everything that is bought in the shopping list allocated? So... Like, I'm going to need some meat. Is it done as in done by the item or by what sort of broad strokes you need? So like, oh, we're going to need some meat and some vegetables and some fruit. So I guess we're going to get ordered two.</w:t>
+        <w:t xml:space="preserve">I just say what the question is. everything that is bought in the shopping list </w:t>
+      </w:r>
+      <w:proofErr w:type="gramStart"/>
+      <w:r>
+        <w:t>allocated?</w:t>
+      </w:r>
+      <w:proofErr w:type="gramEnd"/>
+      <w:r>
+        <w:t xml:space="preserve"> So... Like, I'm going to need some meat. Is it done as in done by the item or by what sort of broad strokes you need? </w:t>
+      </w:r>
+      <w:proofErr w:type="gramStart"/>
+      <w:r>
+        <w:t>So</w:t>
+      </w:r>
+      <w:proofErr w:type="gramEnd"/>
+      <w:r>
+        <w:t xml:space="preserve"> like, oh, we're going to need some meat and some vegetables and some fruit. </w:t>
+      </w:r>
+      <w:proofErr w:type="gramStart"/>
+      <w:r>
+        <w:t>So</w:t>
+      </w:r>
+      <w:proofErr w:type="gramEnd"/>
+      <w:r>
+        <w:t xml:space="preserve"> I guess we're going to get ordered two.</w:t>
       </w:r>
     </w:p>
     <w:p>
@@ -672,7 +740,31 @@
     </w:p>
     <w:p>
       <w:r>
-        <w:t>Marvellous Meal Maker. Oh, I see. Where and which. So you've got something that's telling you these recipes that you can sort of like get randomly generated off of you. What information would you like, sort of surrounding that? So you've pressed a button and it's come up with, oh, you should make a chicken parmesan in two days or something. And then after that, tomorrow you should make a lobster beast or whatever. What information would you like?</w:t>
+        <w:t xml:space="preserve">Marvellous Meal Maker. Oh, I see. Where and which. </w:t>
+      </w:r>
+      <w:proofErr w:type="gramStart"/>
+      <w:r>
+        <w:t>So</w:t>
+      </w:r>
+      <w:proofErr w:type="gramEnd"/>
+      <w:r>
+        <w:t xml:space="preserve"> you've got something that's telling you these recipes that you can sort of like get randomly generated off of you. What information would you like, sort of surrounding that? </w:t>
+      </w:r>
+      <w:proofErr w:type="gramStart"/>
+      <w:r>
+        <w:t>So</w:t>
+      </w:r>
+      <w:proofErr w:type="gramEnd"/>
+      <w:r>
+        <w:t xml:space="preserve"> you've pressed a </w:t>
+      </w:r>
+      <w:proofErr w:type="gramStart"/>
+      <w:r>
+        <w:t>button</w:t>
+      </w:r>
+      <w:proofErr w:type="gramEnd"/>
+      <w:r>
+        <w:t xml:space="preserve"> and it's come up with, oh, you should make a chicken parmesan in two days or something. And then after that, tomorrow you should make a lobster beast or whatever. What information would you like?</w:t>
       </w:r>
     </w:p>
     <w:p>
@@ -802,8 +894,13 @@
       </w:r>
     </w:p>
     <w:p>
-      <w:r>
-        <w:t>So by date, best before date.</w:t>
+      <w:proofErr w:type="gramStart"/>
+      <w:r>
+        <w:t>So</w:t>
+      </w:r>
+      <w:proofErr w:type="gramEnd"/>
+      <w:r>
+        <w:t xml:space="preserve"> by date, best before date.</w:t>
       </w:r>
     </w:p>
     <w:p>
@@ -1115,7 +1212,23 @@
     </w:p>
     <w:p>
       <w:r>
-        <w:t>Save. So it could help save you your time. OK, cool beans. What else could you could do for it of like a feature that you can think of that could go, oh, it'd be nice if we could do X, for example. I think it's what?</w:t>
+        <w:t xml:space="preserve">Save. </w:t>
+      </w:r>
+      <w:proofErr w:type="gramStart"/>
+      <w:r>
+        <w:t>So</w:t>
+      </w:r>
+      <w:proofErr w:type="gramEnd"/>
+      <w:r>
+        <w:t xml:space="preserve"> it could help save you your time. OK, cool beans. What else </w:t>
+      </w:r>
+      <w:proofErr w:type="gramStart"/>
+      <w:r>
+        <w:t>could you could</w:t>
+      </w:r>
+      <w:proofErr w:type="gramEnd"/>
+      <w:r>
+        <w:t xml:space="preserve"> do for it of like a feature that you can think of that could go, oh, it'd be nice if we could do X, for example. I think it's what?</w:t>
       </w:r>
     </w:p>
     <w:p>
@@ -1196,7 +1309,15 @@
     </w:p>
     <w:p>
       <w:r>
-        <w:t>No, what could a programme, in this case this, do for you to improve your experience? So you know what it already does, but what can it do for you?</w:t>
+        <w:t xml:space="preserve">No, what could a programme, in this case this, do for you to improve your experience? </w:t>
+      </w:r>
+      <w:proofErr w:type="gramStart"/>
+      <w:r>
+        <w:t>So</w:t>
+      </w:r>
+      <w:proofErr w:type="gramEnd"/>
+      <w:r>
+        <w:t xml:space="preserve"> you know what it already does, but what can it do for you?</w:t>
       </w:r>
     </w:p>
     <w:p>
@@ -1256,7 +1377,15 @@
     </w:p>
     <w:p>
       <w:r>
-        <w:t xml:space="preserve">It's a garden path sentence. Well, yeah, garden path sentence. Give me a second. Interview pausing. Interview going ahead. So I got the last question, seeing as that was a </w:t>
+        <w:t xml:space="preserve">It's a garden path sentence. Well, yeah, garden path sentence. Give me a second. Interview pausing. Interview going ahead. </w:t>
+      </w:r>
+      <w:proofErr w:type="gramStart"/>
+      <w:r>
+        <w:t>So</w:t>
+      </w:r>
+      <w:proofErr w:type="gramEnd"/>
+      <w:r>
+        <w:t xml:space="preserve"> I got the last question, seeing as that was a </w:t>
       </w:r>
       <w:r>
         <w:lastRenderedPageBreak/>
@@ -1279,8 +1408,13 @@
       </w:r>
     </w:p>
     <w:p>
-      <w:r>
-        <w:t>So here's the chosen one and then underneath it I was suggesting of there'd be like 9 little there'd be 9 orbs of like an image of the recipe and then a text underneath it of like what it is or something on those lines. Okay. Yeah. Would you like?</w:t>
+      <w:proofErr w:type="gramStart"/>
+      <w:r>
+        <w:t>So</w:t>
+      </w:r>
+      <w:proofErr w:type="gramEnd"/>
+      <w:r>
+        <w:t xml:space="preserve"> here's the chosen one and then underneath it I was suggesting of there'd be like 9 little there'd be 9 orbs of like an image of the recipe and then a text underneath it of like what it is or something on those lines. Okay. Yeah. Would you like?</w:t>
       </w:r>
     </w:p>
     <w:p>
@@ -1431,7 +1565,15 @@
     </w:p>
     <w:p>
       <w:r>
-        <w:t>Whatever. So, if I go to the supermarket, I think, Oh, chocolate, and it's, dying, it starts me hand from reaching.</w:t>
+        <w:t xml:space="preserve">Whatever. So, if I go to the supermarket, I think, </w:t>
+      </w:r>
+      <w:proofErr w:type="gramStart"/>
+      <w:r>
+        <w:t>Oh</w:t>
+      </w:r>
+      <w:proofErr w:type="gramEnd"/>
+      <w:r>
+        <w:t>, chocolate, and it's, dying, it starts me hand from reaching.</w:t>
       </w:r>
     </w:p>
     <w:p>
@@ -1502,7 +1644,15 @@
     </w:p>
     <w:p>
       <w:r>
-        <w:t>I guess it'd be a case where.</w:t>
+        <w:t xml:space="preserve">I guess it'd be a case </w:t>
+      </w:r>
+      <w:proofErr w:type="gramStart"/>
+      <w:r>
+        <w:t>where</w:t>
+      </w:r>
+      <w:proofErr w:type="gramEnd"/>
+      <w:r>
+        <w:t>.</w:t>
       </w:r>
     </w:p>
     <w:p>
@@ -1623,7 +1773,15 @@
     </w:p>
     <w:p>
       <w:r>
-        <w:t>Sure. Okay. Moving on to the next section, specifications. Would you like to see the program as it is being developed? So like this is a progress report for this month. Okay. How frequently?</w:t>
+        <w:t xml:space="preserve">Sure. Okay. Moving on to the next section, specifications. Would you like to see the program as it is being developed? </w:t>
+      </w:r>
+      <w:proofErr w:type="gramStart"/>
+      <w:r>
+        <w:t>So</w:t>
+      </w:r>
+      <w:proofErr w:type="gramEnd"/>
+      <w:r>
+        <w:t xml:space="preserve"> like this is a progress report for this month. Okay. How frequently?</w:t>
       </w:r>
     </w:p>
     <w:p>
@@ -1683,7 +1841,15 @@
     </w:p>
     <w:p>
       <w:r>
-        <w:t>OK, by how much would you like to say, oh, I've managed to do these things or I show you the code and then I piecemeal explain every single line to it. Just vaguely.</w:t>
+        <w:t xml:space="preserve">OK, by how much would you like to say, oh, I've managed to do these </w:t>
+      </w:r>
+      <w:proofErr w:type="gramStart"/>
+      <w:r>
+        <w:t>things</w:t>
+      </w:r>
+      <w:proofErr w:type="gramEnd"/>
+      <w:r>
+        <w:t xml:space="preserve"> or I show you the code and then I piecemeal explain every single line to it. Just vaguely.</w:t>
       </w:r>
     </w:p>
     <w:p>
@@ -1764,7 +1930,15 @@
     </w:p>
     <w:p>
       <w:r>
-        <w:t>How much fine detail would you like in relation to the like system? So as it stands, there's a, you can go into the recipe section and go beef bourguignon. And there's a there'll be a like system wherein you'll be able to say, I like this, which will give it a weighting of like twenty-five percent more important or twenty-five percent less important in terms of the list.</w:t>
+        <w:t xml:space="preserve">How much fine detail would you like in relation to the like system? </w:t>
+      </w:r>
+      <w:proofErr w:type="gramStart"/>
+      <w:r>
+        <w:t>So</w:t>
+      </w:r>
+      <w:proofErr w:type="gramEnd"/>
+      <w:r>
+        <w:t xml:space="preserve"> as it stands, there's a, you can go into the recipe section and go beef bourguignon. And there's a there'll be a like system wherein you'll be able to say, I like this, which will give it a weighting of like twenty-five percent more important or twenty-five percent less important in terms of the list.</w:t>
       </w:r>
     </w:p>
     <w:p>
@@ -1814,17 +1988,33 @@
     </w:p>
     <w:p>
       <w:r>
-        <w:t>So that you repeat them. Yeah. That's not like or dislike, it's favourites, isn't it?</w:t>
-      </w:r>
-    </w:p>
-    <w:p>
-      <w:r>
-        <w:t>Speaker 1</w:t>
-      </w:r>
-    </w:p>
-    <w:p>
-      <w:r>
-        <w:t>Well, it's like a dislike because you can get like it or you can go dislike it, we can put it on a low weighting. But it could be, it could be a case where.</w:t>
+        <w:t xml:space="preserve">So that you repeat them. Yeah. That's not like or dislike, </w:t>
+      </w:r>
+      <w:proofErr w:type="gramStart"/>
+      <w:r>
+        <w:t>it's</w:t>
+      </w:r>
+      <w:proofErr w:type="gramEnd"/>
+      <w:r>
+        <w:t xml:space="preserve"> favourites, isn't it?</w:t>
+      </w:r>
+    </w:p>
+    <w:p>
+      <w:r>
+        <w:t>Speaker 1</w:t>
+      </w:r>
+    </w:p>
+    <w:p>
+      <w:r>
+        <w:t xml:space="preserve">Well, it's like a dislike because you can get like it or you can go dislike it, we can put it on a low weighting. But it could be, it could be a case </w:t>
+      </w:r>
+      <w:proofErr w:type="gramStart"/>
+      <w:r>
+        <w:t>where</w:t>
+      </w:r>
+      <w:proofErr w:type="gramEnd"/>
+      <w:r>
+        <w:t>.</w:t>
       </w:r>
     </w:p>
     <w:p>
@@ -1865,7 +2055,15 @@
     <w:p>
       <w:r>
         <w:lastRenderedPageBreak/>
-        <w:t>Yes, and it would be something like that and it will affect the...</w:t>
+        <w:t xml:space="preserve">Yes, and it would be something like </w:t>
+      </w:r>
+      <w:proofErr w:type="gramStart"/>
+      <w:r>
+        <w:t>that</w:t>
+      </w:r>
+      <w:proofErr w:type="gramEnd"/>
+      <w:r>
+        <w:t xml:space="preserve"> and it will affect the...</w:t>
       </w:r>
     </w:p>
     <w:p>
@@ -1915,17 +2113,33 @@
     </w:p>
     <w:p>
       <w:r>
-        <w:t>You've just got to take into account things like allergies and likes and dislikes.</w:t>
-      </w:r>
-    </w:p>
-    <w:p>
-      <w:r>
-        <w:t>Speaker 1</w:t>
-      </w:r>
-    </w:p>
-    <w:p>
-      <w:r>
-        <w:t>Which has already been done there. It'll be likes and dislikes to the person using the engine in this case will be yours on these. How much fine in regards to how much fine detail? Not too much, I guess.</w:t>
+        <w:t xml:space="preserve">You've just got to </w:t>
+      </w:r>
+      <w:proofErr w:type="gramStart"/>
+      <w:r>
+        <w:t>take into account</w:t>
+      </w:r>
+      <w:proofErr w:type="gramEnd"/>
+      <w:r>
+        <w:t xml:space="preserve"> things like allergies and likes and dislikes.</w:t>
+      </w:r>
+    </w:p>
+    <w:p>
+      <w:r>
+        <w:t>Speaker 1</w:t>
+      </w:r>
+    </w:p>
+    <w:p>
+      <w:r>
+        <w:t xml:space="preserve">Which has already been done there. It'll be likes and dislikes to the person using the engine in this case will be yours on these. How much fine </w:t>
+      </w:r>
+      <w:proofErr w:type="gramStart"/>
+      <w:r>
+        <w:t>in regards to</w:t>
+      </w:r>
+      <w:proofErr w:type="gramEnd"/>
+      <w:r>
+        <w:t xml:space="preserve"> how much fine detail? Not too much, I guess.</w:t>
       </w:r>
     </w:p>
     <w:p>
@@ -1965,7 +2179,15 @@
     </w:p>
     <w:p>
       <w:r>
-        <w:t>A moderate amount. So like 123?</w:t>
+        <w:t xml:space="preserve">A moderate amount. </w:t>
+      </w:r>
+      <w:proofErr w:type="gramStart"/>
+      <w:r>
+        <w:t>So</w:t>
+      </w:r>
+      <w:proofErr w:type="gramEnd"/>
+      <w:r>
+        <w:t xml:space="preserve"> like 123?</w:t>
       </w:r>
     </w:p>
     <w:p>
@@ -2056,7 +2278,15 @@
     </w:p>
     <w:p>
       <w:r>
-        <w:t>Can you not put favourites or no?</w:t>
+        <w:t xml:space="preserve">Can you not put </w:t>
+      </w:r>
+      <w:proofErr w:type="gramStart"/>
+      <w:r>
+        <w:t>favourites</w:t>
+      </w:r>
+      <w:proofErr w:type="gramEnd"/>
+      <w:r>
+        <w:t xml:space="preserve"> or no?</w:t>
       </w:r>
     </w:p>
     <w:p>
@@ -2085,8 +2315,21 @@
       </w:r>
     </w:p>
     <w:p>
-      <w:r>
-        <w:t>So you get like an additional X amount of percentages.</w:t>
+      <w:proofErr w:type="gramStart"/>
+      <w:r>
+        <w:t>So</w:t>
+      </w:r>
+      <w:proofErr w:type="gramEnd"/>
+      <w:r>
+        <w:t xml:space="preserve"> you get like an additional X </w:t>
+      </w:r>
+      <w:proofErr w:type="gramStart"/>
+      <w:r>
+        <w:t>amount</w:t>
+      </w:r>
+      <w:proofErr w:type="gramEnd"/>
+      <w:r>
+        <w:t xml:space="preserve"> of percentages.</w:t>
       </w:r>
     </w:p>
     <w:p>
@@ -2147,17 +2390,30 @@
     </w:p>
     <w:p>
       <w:r>
-        <w:t>Yeah, roughly. So like something?</w:t>
-      </w:r>
-    </w:p>
-    <w:p>
-      <w:r>
-        <w:t>Speaker 2</w:t>
-      </w:r>
-    </w:p>
-    <w:p>
-      <w:r>
-        <w:t>So what do you do about your regular favourite? You have regular favourites. That would be a heading, wouldn't it? Regular favourites.</w:t>
+        <w:t xml:space="preserve">Yeah, roughly. </w:t>
+      </w:r>
+      <w:proofErr w:type="gramStart"/>
+      <w:r>
+        <w:t>So</w:t>
+      </w:r>
+      <w:proofErr w:type="gramEnd"/>
+      <w:r>
+        <w:t xml:space="preserve"> like something?</w:t>
+      </w:r>
+    </w:p>
+    <w:p>
+      <w:r>
+        <w:t>Speaker 2</w:t>
+      </w:r>
+    </w:p>
+    <w:p>
+      <w:proofErr w:type="gramStart"/>
+      <w:r>
+        <w:t>So</w:t>
+      </w:r>
+      <w:proofErr w:type="gramEnd"/>
+      <w:r>
+        <w:t xml:space="preserve"> what do you do about your regular favourite? You have regular favourites. That would be a heading, wouldn't it? Regular favourites.</w:t>
       </w:r>
     </w:p>
     <w:p>
@@ -2308,17 +2564,30 @@
     </w:p>
     <w:p>
       <w:r>
-        <w:t>And final question, how would you like the settings to be laid out? So there'd be like stuff of allergies and stuff. And then maybe the likes will also the likes and dislikes will potentially also be there of stuff. But would you like it sort of like...</w:t>
-      </w:r>
-    </w:p>
-    <w:p>
-      <w:r>
-        <w:t>Speaker 2</w:t>
-      </w:r>
-    </w:p>
-    <w:p>
-      <w:r>
-        <w:t>So on a Friday morning, I think I don't know what to have.</w:t>
+        <w:t xml:space="preserve">And final question, how would you like the settings to be laid out? </w:t>
+      </w:r>
+      <w:proofErr w:type="gramStart"/>
+      <w:r>
+        <w:t>So</w:t>
+      </w:r>
+      <w:proofErr w:type="gramEnd"/>
+      <w:r>
+        <w:t xml:space="preserve"> there'd be like stuff of allergies and stuff. And then maybe the likes will also the likes and dislikes will potentially also be there of stuff. But would you like it sort of like...</w:t>
+      </w:r>
+    </w:p>
+    <w:p>
+      <w:r>
+        <w:t>Speaker 2</w:t>
+      </w:r>
+    </w:p>
+    <w:p>
+      <w:proofErr w:type="gramStart"/>
+      <w:r>
+        <w:t>So</w:t>
+      </w:r>
+      <w:proofErr w:type="gramEnd"/>
+      <w:r>
+        <w:t xml:space="preserve"> on a Friday morning, I think I don't know what to have.</w:t>
       </w:r>
     </w:p>
     <w:p>
@@ -2369,7 +2638,15 @@
     </w:p>
     <w:p>
       <w:r>
-        <w:t>This is the settings, this is the settings menu specifically.</w:t>
+        <w:t xml:space="preserve">This is the </w:t>
+      </w:r>
+      <w:proofErr w:type="gramStart"/>
+      <w:r>
+        <w:t>settings,</w:t>
+      </w:r>
+      <w:proofErr w:type="gramEnd"/>
+      <w:r>
+        <w:t xml:space="preserve"> this is the settings menu specifically.</w:t>
       </w:r>
     </w:p>
     <w:p>
@@ -2388,8 +2665,13 @@
       </w:r>
     </w:p>
     <w:p>
-      <w:r>
-        <w:t>So this is where, are you, bringing about the system?</w:t>
+      <w:proofErr w:type="gramStart"/>
+      <w:r>
+        <w:t>So</w:t>
+      </w:r>
+      <w:proofErr w:type="gramEnd"/>
+      <w:r>
+        <w:t xml:space="preserve"> this is where, are you, bringing about the system?</w:t>
       </w:r>
     </w:p>
     <w:p>
@@ -3071,6 +3353,7 @@
   <w:style w:type="character" w:default="1" w:styleId="DefaultParagraphFont">
     <w:name w:val="Default Paragraph Font"/>
     <w:uiPriority w:val="1"/>
+    <w:semiHidden/>
     <w:unhideWhenUsed/>
   </w:style>
   <w:style w:type="table" w:default="1" w:styleId="TableNormal">

</xml_diff>